<commit_message>
start dir to github instead of s3 (part 1)
</commit_message>
<xml_diff>
--- a/Beschrijving (NL)/SIG CICD beschrijving.docx
+++ b/Beschrijving (NL)/SIG CICD beschrijving.docx
@@ -433,7 +433,15 @@
       </w:r>
       <w:r>
         <w:rPr/>
-        <w:t xml:space="preserve"> aan te loggen naar de GUI. Pas direct na het aanloggen je regio aan (rechtsboven) </w:t>
+        <w:t xml:space="preserve"> aan te loggen naar de GUI </w:t>
+      </w:r>
+      <w:r>
+        <w:rPr/>
+        <w:t>(zie voor de aanloglink, naam van je account, wachtwoord de spreadsheet in de zip file)</w:t>
+      </w:r>
+      <w:r>
+        <w:rPr/>
+        <w:t xml:space="preserve">. Pas direct na het aanloggen je regio aan (rechtsboven) </w:t>
       </w:r>
       <w:r>
         <w:rPr>
@@ -466,7 +474,40 @@
           <w:szCs w:val="24"/>
           <w:lang w:val="nl-NL" w:eastAsia="zh-CN" w:bidi="hi-IN"/>
         </w:rPr>
-        <w:t xml:space="preserve">-vm. Je ziet zowel in het overzichtsscherm als (als je op </w:t>
+        <w:t xml:space="preserve">-vm. </w:t>
+      </w:r>
+      <w:r>
+        <w:rPr>
+          <w:rFonts w:eastAsia="NSimSun" w:cs="Arial"/>
+          <w:color w:val="auto"/>
+          <w:kern w:val="2"/>
+          <w:sz w:val="24"/>
+          <w:szCs w:val="24"/>
+          <w:lang w:val="nl-NL" w:eastAsia="zh-CN" w:bidi="hi-IN"/>
+        </w:rPr>
+        <w:t xml:space="preserve">Als deze gestart is </w:t>
+      </w:r>
+      <w:r>
+        <w:rPr>
+          <w:rFonts w:eastAsia="NSimSun" w:cs="Arial"/>
+          <w:color w:val="auto"/>
+          <w:kern w:val="2"/>
+          <w:sz w:val="24"/>
+          <w:szCs w:val="24"/>
+          <w:lang w:val="nl-NL" w:eastAsia="zh-CN" w:bidi="hi-IN"/>
+        </w:rPr>
+        <w:t xml:space="preserve">zie je </w:t>
+      </w:r>
+      <w:r>
+        <w:rPr>
+          <w:rFonts w:eastAsia="NSimSun" w:cs="Arial"/>
+          <w:color w:val="auto"/>
+          <w:kern w:val="2"/>
+          <w:sz w:val="24"/>
+          <w:szCs w:val="24"/>
+          <w:lang w:val="nl-NL" w:eastAsia="zh-CN" w:bidi="hi-IN"/>
+        </w:rPr>
+        <w:t xml:space="preserve">zowel in het overzichtsscherm als (als je op </w:t>
       </w:r>
       <w:r>
         <w:rPr>
@@ -489,6 +530,61 @@
           <w:lang w:val="nl-NL" w:eastAsia="zh-CN" w:bidi="hi-IN"/>
         </w:rPr>
         <w:t>-vm klikt) in de details het IP-adres van je VM.</w:t>
+      </w:r>
+    </w:p>
+    <w:p>
+      <w:pPr>
+        <w:pStyle w:val="Standard"/>
+        <w:rPr>
+          <w:rFonts w:eastAsia="NSimSun" w:cs="Arial"/>
+          <w:color w:val="auto"/>
+          <w:kern w:val="2"/>
+          <w:sz w:val="24"/>
+          <w:szCs w:val="24"/>
+          <w:lang w:val="nl-NL" w:eastAsia="zh-CN" w:bidi="hi-IN"/>
+        </w:rPr>
+      </w:pPr>
+      <w:r>
+        <w:rPr/>
+      </w:r>
+    </w:p>
+    <w:p>
+      <w:pPr>
+        <w:pStyle w:val="Standard"/>
+        <w:rPr/>
+      </w:pPr>
+      <w:r>
+        <w:rPr>
+          <w:rFonts w:eastAsia="NSimSun" w:cs="Arial"/>
+          <w:color w:val="auto"/>
+          <w:kern w:val="2"/>
+          <w:sz w:val="24"/>
+          <w:szCs w:val="24"/>
+          <w:lang w:val="nl-NL" w:eastAsia="zh-CN" w:bidi="hi-IN"/>
+        </w:rPr>
+        <w:t xml:space="preserve">Als deze niet (meer) gestart is, kun je hem opnieuw starten door je VM aan te klikken en daarna via de button Actions &gt; Instance State &gt; Start je VM opnieuw te starten. Na het starten heb je een ander IP-adres dan dat je eerder had, </w:t>
+      </w:r>
+      <w:r>
+        <w:rPr>
+          <w:rFonts w:eastAsia="NSimSun" w:cs="Arial"/>
+          <w:color w:val="auto"/>
+          <w:kern w:val="2"/>
+          <w:sz w:val="24"/>
+          <w:szCs w:val="24"/>
+          <w:lang w:val="nl-NL" w:eastAsia="zh-CN" w:bidi="hi-IN"/>
+        </w:rPr>
+        <w:t xml:space="preserve">de </w:t>
+      </w:r>
+      <w:r>
+        <w:rPr>
+          <w:rFonts w:eastAsia="NSimSun" w:cs="Arial"/>
+          <w:color w:val="auto"/>
+          <w:kern w:val="2"/>
+          <w:sz w:val="24"/>
+          <w:szCs w:val="24"/>
+          <w:lang w:val="nl-NL" w:eastAsia="zh-CN" w:bidi="hi-IN"/>
+        </w:rPr>
+        <w:t>disk inhoud is wel hetzelfde als dat die was bij het stoppen van de VM.</w:t>
       </w:r>
     </w:p>
     <w:p>
@@ -1185,7 +1281,7 @@
       </w:r>
       <w:r>
         <w:rPr/>
-        <w:t xml:space="preserve">, eerst kijken wat we uit gaan rollen. In je home directory op de VM zie je een directory “start”. Ga met </w:t>
+        <w:t xml:space="preserve">, eerst kijken wat we uit gaan rollen. Ga met </w:t>
       </w:r>
       <w:r>
         <w:rPr>
@@ -1196,7 +1292,15 @@
       </w:r>
       <w:r>
         <w:rPr/>
-        <w:t xml:space="preserve"> naar deze directory. In deze directory staat een terraform file met de naam terraform_sig.tf. Open deze file met vi of met nano  Een van de variabelen is user_prefix, deze heeft de waarde “</w:t>
+        <w:t xml:space="preserve"> naar de </w:t>
+      </w:r>
+      <w:r>
+        <w:rPr/>
+        <w:t xml:space="preserve">start </w:t>
+      </w:r>
+      <w:r>
+        <w:rPr/>
+        <w:t>directory. In deze directory staat een terraform file met de naam terraform_sig.tf. Open deze file met vi of met nano  Een van de variabelen is user_prefix, deze heeft de waarde “</w:t>
       </w:r>
       <w:r>
         <w:rPr>
@@ -1206,45 +1310,87 @@
       </w:r>
       <w:r>
         <w:rPr/>
-        <w:t>”. Wijzig dit in de naam van de user-id die je gekregen hebt. Alles wat door jou uitgerold wordt, begint met dit voorvoegsel. Controleer ook of de aws_region de goede regio heeft (met de juiste afkorting) en pas dit aan indien nodig. Sla de gewijzigde file op.</w:t>
-      </w:r>
-    </w:p>
-    <w:p>
-      <w:pPr>
-        <w:pStyle w:val="Standard"/>
-        <w:rPr/>
-      </w:pPr>
-      <w:r>
-        <w:rPr/>
-      </w:r>
-    </w:p>
-    <w:p>
-      <w:pPr>
-        <w:pStyle w:val="Standard"/>
-        <w:rPr/>
-      </w:pPr>
-      <w:r>
-        <w:rPr/>
-        <w:t xml:space="preserve">Je ziet verder, dat er geen access key en secret access key gebruikt worden: deze waarden zijn uit gecommentarieerd. Als je van buiten AWS (bijv. vanaf een VM op je laptop of vanaf Windows) naar AWS gaat, dan zijn deze velden verplicht. Nu je op een virtual machine in AWS zit hangt de policy aan de virtual machine en Terraform herkent dat je die permissies gaat gebruiken in plaats van de permissies die aan het binnen het script gebruikte access key of secret access key hangen. </w:t>
-      </w:r>
-    </w:p>
-    <w:p>
-      <w:pPr>
-        <w:pStyle w:val="Standard"/>
-        <w:rPr/>
-      </w:pPr>
-      <w:r>
-        <w:rPr/>
-      </w:r>
-    </w:p>
-    <w:p>
-      <w:pPr>
-        <w:pStyle w:val="Standard"/>
-        <w:rPr/>
-      </w:pPr>
-      <w:r>
-        <w:rPr/>
-        <w:t xml:space="preserve">Iets soortgelijks geldt voor git. De credentials voor git hangen normaal gesproken aan een IAM user. Als je naar </w:t>
+        <w:t xml:space="preserve">”. Wijzig dit in de naam van de user-id die je gekregen hebt. Alles wat door jou uitgerold wordt, begint met dit voorvoegsel. Controleer ook of de aws_region de goede regio heeft (met de juiste afkorting </w:t>
+      </w:r>
+      <w:r>
+        <w:rPr/>
+        <w:t>in aws_region_abbr</w:t>
+      </w:r>
+      <w:r>
+        <w:rPr/>
+        <w:t>) en pas dit aan indien nodig. Sla de gewijzigde file op.</w:t>
+      </w:r>
+    </w:p>
+    <w:p>
+      <w:pPr>
+        <w:pStyle w:val="Standard"/>
+        <w:rPr/>
+      </w:pPr>
+      <w:r>
+        <w:rPr/>
+      </w:r>
+    </w:p>
+    <w:p>
+      <w:pPr>
+        <w:pStyle w:val="Standard"/>
+        <w:rPr/>
+      </w:pPr>
+      <w:r>
+        <w:rPr/>
+        <w:t xml:space="preserve">Je ziet verder, dat er geen access key en secret access key gebruikt worden: deze waarden zijn uit gecommentarieerd. Als je van buiten AWS (bijv. vanaf een VM op je laptop of vanaf Windows) naar AWS gaat, dan zijn deze velden verplicht: </w:t>
+      </w:r>
+      <w:r>
+        <w:rPr/>
+        <w:t>terraform maakt dan gebruik van de policies zoals die aan de user met deze aws_access_key en aws_secret_key zitten</w:t>
+      </w:r>
+      <w:r>
+        <w:rPr/>
+        <w:t xml:space="preserve">. </w:t>
+      </w:r>
+    </w:p>
+    <w:p>
+      <w:pPr>
+        <w:pStyle w:val="Standard"/>
+        <w:rPr/>
+      </w:pPr>
+      <w:r>
+        <w:rPr/>
+        <w:t xml:space="preserve">Nu je op een virtual machine in AWS zit hangt de policy aan de virtual machine en Terraform herkent dat je die permissies gaat gebruiken. </w:t>
+      </w:r>
+    </w:p>
+    <w:p>
+      <w:pPr>
+        <w:pStyle w:val="Standard"/>
+        <w:rPr/>
+      </w:pPr>
+      <w:r>
+        <w:rPr/>
+      </w:r>
+    </w:p>
+    <w:p>
+      <w:pPr>
+        <w:pStyle w:val="Standard"/>
+        <w:rPr/>
+      </w:pPr>
+      <w:r>
+        <w:rPr/>
+        <w:t xml:space="preserve">Iets soortgelijks geldt voor git. De credentials voor git hangen normaal gesproken aan een </w:t>
+      </w:r>
+      <w:r>
+        <w:rPr/>
+        <w:t xml:space="preserve">AWS </w:t>
+      </w:r>
+      <w:r>
+        <w:rPr/>
+        <w:t xml:space="preserve">IAM </w:t>
+      </w:r>
+      <w:r>
+        <w:rPr/>
+        <w:t xml:space="preserve">(Identity and Access Management) </w:t>
+      </w:r>
+      <w:r>
+        <w:rPr/>
+        <w:t xml:space="preserve">user. Als je naar </w:t>
       </w:r>
       <w:r>
         <w:rPr>
@@ -1274,7 +1420,15 @@
       </w:r>
       <w:r>
         <w:rPr/>
-        <w:t xml:space="preserve">zowel een SSH key uploaden als dat je HTTPS credentials kunt downloaden. </w:t>
+        <w:t xml:space="preserve">zowel een SSH key </w:t>
+      </w:r>
+      <w:r>
+        <w:rPr/>
+        <w:t xml:space="preserve">kunt </w:t>
+      </w:r>
+      <w:r>
+        <w:rPr/>
+        <w:t xml:space="preserve">uploaden als dat je HTTPS credentials kunt downloaden. </w:t>
       </w:r>
       <w:r>
         <w:rPr>
@@ -1414,18 +1568,7 @@
           <w:szCs w:val="24"/>
           <w:lang w:val="nl-NL" w:eastAsia="zh-CN" w:bidi="hi-IN"/>
         </w:rPr>
-        <w:t xml:space="preserve">user in dit scherm </w:t>
-      </w:r>
-      <w:r>
-        <w:rPr>
-          <w:rFonts w:eastAsia="NSimSun" w:cs="Arial"/>
-          <w:color w:val="auto"/>
-          <w:kern w:val="2"/>
-          <w:sz w:val="24"/>
-          <w:szCs w:val="24"/>
-          <w:lang w:val="nl-NL" w:eastAsia="zh-CN" w:bidi="hi-IN"/>
-        </w:rPr>
-        <w:t>(en je krijgt ook foutmeldingen als je probeert hier nieuwe keys aan te maken)</w:t>
+        <w:t>user in dit scherm (en je krijgt ook foutmeldingen als je probeert nieuwe keys aan te maken)</w:t>
       </w:r>
       <w:r>
         <w:rPr/>
@@ -2211,7 +2354,25 @@
       </w:r>
       <w:r>
         <w:rPr/>
-        <w:t xml:space="preserve">_sig_v1. Negeer de melding “Tags failed to load” </w:t>
+        <w:t xml:space="preserve">_sig_v1. Negeer de melding “Tags failed to load” en kijk naar de code van je Lambda functie. </w:t>
+      </w:r>
+    </w:p>
+    <w:p>
+      <w:pPr>
+        <w:pStyle w:val="Standard"/>
+        <w:rPr/>
+      </w:pPr>
+      <w:r>
+        <w:rPr/>
+      </w:r>
+    </w:p>
+    <w:p>
+      <w:pPr>
+        <w:pStyle w:val="Standard"/>
+        <w:rPr/>
+      </w:pPr>
+      <w:r>
+        <w:rPr/>
       </w:r>
     </w:p>
     <w:p>
@@ -2279,10 +2440,10 @@
           <wp:anchor behindDoc="0" distT="0" distB="0" distL="0" distR="0" simplePos="0" locked="0" layoutInCell="1" allowOverlap="1" relativeHeight="8">
             <wp:simplePos x="0" y="0"/>
             <wp:positionH relativeFrom="column">
-              <wp:posOffset>55880</wp:posOffset>
+              <wp:posOffset>-10795</wp:posOffset>
             </wp:positionH>
             <wp:positionV relativeFrom="paragraph">
-              <wp:posOffset>36830</wp:posOffset>
+              <wp:posOffset>-652780</wp:posOffset>
             </wp:positionV>
             <wp:extent cx="5113020" cy="2400300"/>
             <wp:effectExtent l="0" t="0" r="0" b="0"/>
@@ -2374,18 +2535,81 @@
       </w:pPr>
       <w:r>
         <w:rPr/>
-        <w:t xml:space="preserve">en kijk naar de code van je Lambda functie. </w:t>
-      </w:r>
-      <w:r>
-        <w:rPr>
-          <w:rFonts w:eastAsia="NSimSun" w:cs="Arial"/>
-          <w:color w:val="auto"/>
-          <w:kern w:val="2"/>
-          <w:sz w:val="24"/>
-          <w:szCs w:val="24"/>
-          <w:lang w:val="nl-NL" w:eastAsia="zh-CN" w:bidi="hi-IN"/>
-        </w:rPr>
-        <w:t>Je ziet nu dat de versie van de SIG uit de environment variabelen van de functie gehaald wordt. Scroll naar onder de code om te zien wat de key en de value van de environment variabelen zijn. De inhoud van deze variabele wordt aangepast door terraform als je de waarde van de variabele in het terraform script aanpast.</w:t>
+      </w:r>
+    </w:p>
+    <w:p>
+      <w:pPr>
+        <w:pStyle w:val="Standard"/>
+        <w:rPr/>
+      </w:pPr>
+      <w:r>
+        <w:rPr/>
+      </w:r>
+    </w:p>
+    <w:p>
+      <w:pPr>
+        <w:pStyle w:val="Standard"/>
+        <w:rPr/>
+      </w:pPr>
+      <w:r>
+        <w:rPr/>
+      </w:r>
+    </w:p>
+    <w:p>
+      <w:pPr>
+        <w:pStyle w:val="Standard"/>
+        <w:rPr/>
+      </w:pPr>
+      <w:r>
+        <w:rPr/>
+      </w:r>
+    </w:p>
+    <w:p>
+      <w:pPr>
+        <w:pStyle w:val="Standard"/>
+        <w:rPr/>
+      </w:pPr>
+      <w:r>
+        <w:rPr/>
+      </w:r>
+    </w:p>
+    <w:p>
+      <w:pPr>
+        <w:pStyle w:val="Standard"/>
+        <w:rPr/>
+      </w:pPr>
+      <w:r>
+        <w:rPr>
+          <w:rFonts w:eastAsia="NSimSun" w:cs="Arial"/>
+          <w:color w:val="auto"/>
+          <w:kern w:val="2"/>
+          <w:sz w:val="24"/>
+          <w:szCs w:val="24"/>
+          <w:lang w:val="nl-NL" w:eastAsia="zh-CN" w:bidi="hi-IN"/>
+        </w:rPr>
+        <w:t xml:space="preserve">Je ziet nu dat de versie van de SIG uit de environment variabelen van de functie gehaald wordt. Scroll naar onder de code om te zien wat de key en de value van de environment variabelen zijn. De inhoud van deze variabele wordt aangepast door terraform als je de waarde van de variabele </w:t>
+      </w:r>
+      <w:r>
+        <w:rPr>
+          <w:rFonts w:eastAsia="NSimSun" w:cs="Arial"/>
+          <w:color w:val="auto"/>
+          <w:kern w:val="2"/>
+          <w:sz w:val="24"/>
+          <w:szCs w:val="24"/>
+          <w:lang w:val="nl-NL" w:eastAsia="zh-CN" w:bidi="hi-IN"/>
+        </w:rPr>
+        <w:t>sig_version</w:t>
+      </w:r>
+      <w:r>
+        <w:rPr>
+          <w:rFonts w:eastAsia="NSimSun" w:cs="Arial"/>
+          <w:color w:val="auto"/>
+          <w:kern w:val="2"/>
+          <w:sz w:val="24"/>
+          <w:szCs w:val="24"/>
+          <w:lang w:val="nl-NL" w:eastAsia="zh-CN" w:bidi="hi-IN"/>
+        </w:rPr>
+        <w:t xml:space="preserve"> in het terraform script aanpast.</w:t>
       </w:r>
     </w:p>
     <w:p>
@@ -2753,26 +2977,26 @@
       </w:pPr>
       <w:r>
         <w:rPr/>
-        <w:t xml:space="preserve">Je ziet dat de testbranch te mergen is met master, onder in het scherm zie je de wijzigingen en de commits die nodig waren om zover te komen. Bedenk een title en  klik op “Create pull request”. Je ziet nu dat dit een open pull request is en dat aan 0 van de 1 rules voldaan wordt. </w:t>
-      </w:r>
-    </w:p>
-    <w:p>
-      <w:pPr>
-        <w:pStyle w:val="Standard"/>
-        <w:rPr/>
-      </w:pPr>
-      <w:r>
-        <w:rPr/>
-      </w:r>
-    </w:p>
-    <w:p>
-      <w:pPr>
-        <w:pStyle w:val="Standard"/>
-        <w:rPr/>
-      </w:pPr>
-      <w:r>
-        <w:rPr/>
-        <w:t xml:space="preserve">Deze regels kun je zien in het linker menu: onder Approval rule templates. Wanneer je dit menu opent, zie je bijvoorbeeld </w:t>
+        <w:t xml:space="preserve">Je ziet dat de testbranch te mergen is met master, onder in het scherm zie je de wijzigingen en de commits die nodig waren om zover te komen. Bedenk een title en  klik op “Create pull request”. </w:t>
+      </w:r>
+    </w:p>
+    <w:p>
+      <w:pPr>
+        <w:pStyle w:val="Standard"/>
+        <w:rPr/>
+      </w:pPr>
+      <w:r>
+        <w:rPr/>
+      </w:r>
+    </w:p>
+    <w:p>
+      <w:pPr>
+        <w:pStyle w:val="Standard"/>
+        <w:rPr/>
+      </w:pPr>
+      <w:r>
+        <w:rPr/>
+        <w:t xml:space="preserve">Je ziet nu dat dit een open pull request is en dat aan 0 van de 1 rules voldaan wordt. Deze regels kun je zien in het linker menu: onder Approval rule templates. Wanneer je dit menu opent, zie je bijvoorbeeld </w:t>
       </w:r>
       <w:r>
         <w:rPr>
@@ -2816,49 +3040,33 @@
           <w:b w:val="false"/>
           <w:bCs w:val="false"/>
         </w:rPr>
-        <w:t xml:space="preserve">-repo hangt.  Helaas blijkt het (nog?) niet mogelijk te zijn om meerdere repositories aan één template te hangen. </w:t>
-      </w:r>
-    </w:p>
-    <w:p>
-      <w:pPr>
-        <w:pStyle w:val="Standard"/>
-        <w:rPr>
-          <w:b w:val="false"/>
-          <w:b w:val="false"/>
-          <w:bCs w:val="false"/>
-        </w:rPr>
-      </w:pPr>
-      <w:r>
-        <w:rPr>
-          <w:b w:val="false"/>
-          <w:bCs w:val="false"/>
-        </w:rPr>
-      </w:r>
-    </w:p>
-    <w:p>
-      <w:pPr>
-        <w:pStyle w:val="Standard"/>
-        <w:rPr/>
-      </w:pPr>
-      <w:r>
-        <w:rPr/>
-        <w:t xml:space="preserve">Je kunt bij een pull request niet je eigen aanpassingen goedkeuren, je hebt dus iemand anders in dezelfde regio nodig om dit te doen. Kijk dus even op het lijstje wie er nog meer een account in jouw regio heeft. Eventueel wil ik het (als AMIS0 user) ook wel voor je goedkeuren. Zodra je een goedkeuring hebt </w:t>
-      </w:r>
-      <w:r>
-        <w:rPr/>
-        <w:t>zie je dat (na een refresh – F5) ook in je scherm</w:t>
-      </w:r>
-      <w:r>
-        <w:rPr/>
-        <w:t xml:space="preserve">, </w:t>
-      </w:r>
-      <w:r>
-        <w:rPr/>
-        <w:t xml:space="preserve">ook </w:t>
-      </w:r>
-      <w:r>
-        <w:rPr/>
-        <w:t xml:space="preserve">is er een knop “Merge” bijgekomen op het scherm van het pull request.  Zowel de persoon die goedkeurt als de persoon die de pull request heeft ingediend kan de merge uitvoeren. </w:t>
+        <w:t xml:space="preserve">-repo hangt.  </w:t>
+      </w:r>
+    </w:p>
+    <w:p>
+      <w:pPr>
+        <w:pStyle w:val="Standard"/>
+        <w:rPr>
+          <w:b w:val="false"/>
+          <w:b w:val="false"/>
+          <w:bCs w:val="false"/>
+        </w:rPr>
+      </w:pPr>
+      <w:r>
+        <w:rPr>
+          <w:b w:val="false"/>
+          <w:bCs w:val="false"/>
+        </w:rPr>
+      </w:r>
+    </w:p>
+    <w:p>
+      <w:pPr>
+        <w:pStyle w:val="Standard"/>
+        <w:rPr/>
+      </w:pPr>
+      <w:r>
+        <w:rPr/>
+        <w:t xml:space="preserve">Je kunt bij een pull request niet je eigen aanpassingen goedkeuren, je hebt dus iemand anders in dezelfde regio nodig om dit te doen. Kijk dus even op het lijstje wie er nog meer een account in jouw regio heeft. Eventueel wil ik het (als AMIS0 user) ook wel voor je goedkeuren. Zodra je een goedkeuring hebt zie je dat (na een refresh – F5) ook in je scherm, ook is er een knop “Merge” bijgekomen op het scherm van het pull request.  Zowel de persoon die goedkeurt als de persoon die de pull request heeft ingediend kan de merge uitvoeren. </w:t>
       </w:r>
       <w:r>
         <w:rPr>
@@ -2933,25 +3141,7 @@
         <w:rPr>
           <w:u w:val="none"/>
         </w:rPr>
-        <w:t xml:space="preserve">1) Je kunt op basis van de activiteiten binnen je account triggers af laten gaan. In de praktijk betekent dit dat je op basis van bepaalde events een bericht naar een Lambda function of naar een SNS (notification) topic kunt sturen. Klik in het linkermenu </w:t>
-      </w:r>
-      <w:r>
-        <w:rPr>
-          <w:u w:val="none"/>
-        </w:rPr>
-        <w:t xml:space="preserve">(binnen je repository) </w:t>
-      </w:r>
-      <w:r>
-        <w:rPr>
-          <w:u w:val="none"/>
-        </w:rPr>
-        <w:t xml:space="preserve">op Settings en daarna op tab Triggers. </w:t>
-      </w:r>
-      <w:r>
-        <w:rPr>
-          <w:u w:val="none"/>
-        </w:rPr>
-        <w:t xml:space="preserve">Je kunt de mogelijkheden zien via Create trigger. </w:t>
+        <w:t xml:space="preserve">1) Je kunt op basis van de activiteiten binnen je account triggers af laten gaan. In de praktijk betekent dit dat je op basis van bepaalde events een bericht naar een Lambda function of naar een SNS (notification) topic kunt sturen. Klik in het linkermenu (binnen je repository) op Settings en daarna op tab Triggers. Je kunt de mogelijkheden zien via Create trigger. </w:t>
       </w:r>
     </w:p>
     <w:p>
@@ -3127,7 +3317,19 @@
         <w:rPr>
           <w:u w:val="none"/>
         </w:rPr>
-        <w:t>Er zijn bedrijven waar ze niet met branches werken. Die bedrijven vragen al hun ontwikkelaars om hun code dagelijks in te checken op hun master branch. De delen waar ze die dag nog niet klaar mee zijn kunnen ze disabelen via “feature toggles”. Het voordeel is dat ontwikkelaars altijd op een relatief nieuwe versie van de code bezig zijn en het ook veel sneller zichtbaar wordt als ontwikkelaars elkaar in de weg (dreigen te) gaan zitten. Meer informatie over feature toggles vind je op de site martinfowler.com: zie link [2].</w:t>
+        <w:t xml:space="preserve">Er zijn bedrijven waar ze niet met branches werken. Die bedrijven vragen al hun ontwikkelaars om hun code dagelijks in te checken op hun master branch. De delen waar ze die dag nog niet klaar mee zijn kunnen ze disabelen via “feature toggles”. Het voordeel is dat ontwikkelaars altijd op een relatief nieuwe versie van de code bezig zijn en het ook veel sneller zichtbaar wordt als ontwikkelaars elkaar in de weg (dreigen te) gaan zitten. </w:t>
+      </w:r>
+      <w:r>
+        <w:rPr>
+          <w:u w:val="none"/>
+        </w:rPr>
+        <w:t xml:space="preserve">Het idee is ook, dat je bij CI/CD altijd vooruit gaat (nooit terug). Vanuit die gedachte is historie informatie ook minder relevant. </w:t>
+      </w:r>
+      <w:r>
+        <w:rPr>
+          <w:u w:val="none"/>
+        </w:rPr>
+        <w:t>Meer informatie over feature toggles vind je op de site martinfowler.com: zie link [2].</w:t>
       </w:r>
     </w:p>
     <w:p>
@@ -3170,13 +3372,7 @@
         <w:rPr>
           <w:u w:val="none"/>
         </w:rPr>
-        <w:t xml:space="preserve">je test branch </w:t>
-      </w:r>
-      <w:r>
-        <w:rPr>
-          <w:u w:val="none"/>
-        </w:rPr>
-        <w:t>in de masterbranch ge</w:t>
+        <w:t>je test branch in de masterbranch ge</w:t>
       </w:r>
       <w:r>
         <w:rPr>
@@ -3194,13 +3390,7 @@
         <w:rPr>
           <w:u w:val="none"/>
         </w:rPr>
-        <w:t xml:space="preserve">zijn </w:t>
-      </w:r>
-      <w:r>
-        <w:rPr>
-          <w:u w:val="none"/>
-        </w:rPr>
-        <w:t>ophaalt):</w:t>
+        <w:t>zijn ophaalt):</w:t>
       </w:r>
     </w:p>
     <w:p>
@@ -3356,14 +3546,7 @@
           <w:b w:val="false"/>
           <w:bCs w:val="false"/>
         </w:rPr>
-        <w:t xml:space="preserve">. </w:t>
-      </w:r>
-      <w:r>
-        <w:rPr>
-          <w:b w:val="false"/>
-          <w:bCs w:val="false"/>
-        </w:rPr>
-        <w:t xml:space="preserve">Dit kun je bekijken met een </w:t>
+        <w:t xml:space="preserve">. Dit kun je bekijken met een </w:t>
       </w:r>
       <w:r>
         <w:rPr>
@@ -3391,21 +3574,7 @@
           <w:b w:val="false"/>
           <w:bCs w:val="false"/>
         </w:rPr>
-        <w:t xml:space="preserve">directory. </w:t>
-      </w:r>
-      <w:r>
-        <w:rPr>
-          <w:b w:val="false"/>
-          <w:bCs w:val="false"/>
-        </w:rPr>
-        <w:t xml:space="preserve">AWS CodeBuild heeft geen standaard plek waar dit bestand en deze directory bewaard kan worden. Hier heeft terraform een oplossing voor: de state file kan bewaard worden in een S3 bucket. </w:t>
-      </w:r>
-      <w:r>
-        <w:rPr>
-          <w:b w:val="false"/>
-          <w:bCs w:val="false"/>
-        </w:rPr>
-        <w:t>De .terraform directory bevat geen data en deze maak je vlak voor een destroy opnieuw aan.</w:t>
+        <w:t>directory. AWS CodeBuild heeft geen standaard plek waar dit bestand en deze directory bewaard kan worden. Hier heeft terraform een oplossing voor: de state file kan bewaard worden in een S3 bucket. De .terraform directory bevat geen data en deze maak je vlak voor een destroy opnieuw aan.</w:t>
       </w:r>
     </w:p>
     <w:p>
@@ -3481,14 +3650,7 @@
           <w:b w:val="false"/>
           <w:bCs w:val="false"/>
         </w:rPr>
-        <w:t>die na afloop van de init, plan, apply of destroy opdrachten weggegooid worden</w:t>
-      </w:r>
-      <w:r>
-        <w:rPr>
-          <w:b w:val="false"/>
-          <w:bCs w:val="false"/>
-        </w:rPr>
-        <w:t xml:space="preserve">. Op het moment dat we terraform gebruiken om vanuit CodeBuild de omgeving op te bouwen zou het voor kunnen komen dat operators vanaf een VM (of vanuit een andere </w:t>
+        <w:t xml:space="preserve">die na afloop van de init, plan, apply of destroy opdrachten weggegooid worden. Op het moment dat we terraform gebruiken om vanuit CodeBuild de omgeving op te bouwen zou het voor kunnen komen dat operators vanaf een VM (of vanuit een andere </w:t>
       </w:r>
       <w:r>
         <w:rPr>
@@ -4072,82 +4234,40 @@
           <w:b w:val="false"/>
           <w:bCs w:val="false"/>
         </w:rPr>
-        <w:t xml:space="preserve">directory en start daar opnieuw terraform om te zien of dit goed werkt. </w:t>
-      </w:r>
-      <w:r>
-        <w:rPr>
-          <w:b w:val="false"/>
-          <w:bCs w:val="false"/>
-        </w:rPr>
-        <w:t xml:space="preserve">Tijdens de init zie je dat hij vanaf nu s3 gebruikt als backend. </w:t>
-      </w:r>
-      <w:r>
-        <w:rPr>
-          <w:b w:val="false"/>
-          <w:bCs w:val="false"/>
-        </w:rPr>
-        <w:t xml:space="preserve">Voer </w:t>
-      </w:r>
-      <w:r>
-        <w:rPr>
-          <w:b w:val="false"/>
-          <w:bCs w:val="false"/>
-        </w:rPr>
-        <w:t xml:space="preserve">na de apply </w:t>
-      </w:r>
-      <w:r>
-        <w:rPr>
-          <w:b w:val="false"/>
-          <w:bCs w:val="false"/>
-        </w:rPr>
-        <w:t>ook een destroy uit.</w:t>
-      </w:r>
-    </w:p>
-    <w:p>
-      <w:pPr>
-        <w:pStyle w:val="Standard"/>
-        <w:rPr>
-          <w:b w:val="false"/>
-          <w:b w:val="false"/>
-          <w:bCs w:val="false"/>
-        </w:rPr>
-      </w:pPr>
-      <w:r>
-        <w:rPr>
-          <w:b w:val="false"/>
-          <w:bCs w:val="false"/>
-        </w:rPr>
-      </w:r>
-    </w:p>
-    <w:p>
-      <w:pPr>
-        <w:pStyle w:val="Standard"/>
-        <w:rPr>
-          <w:b w:val="false"/>
-          <w:b w:val="false"/>
-          <w:bCs w:val="false"/>
-        </w:rPr>
-      </w:pPr>
-      <w:r>
-        <w:rPr>
-          <w:b w:val="false"/>
-          <w:bCs w:val="false"/>
-        </w:rPr>
-        <w:t xml:space="preserve">Kijk daarna in de s3-bucket en </w:t>
-      </w:r>
-      <w:r>
-        <w:rPr>
-          <w:b w:val="false"/>
-          <w:bCs w:val="false"/>
-        </w:rPr>
-        <w:t xml:space="preserve">(zowel tijdens als na de apply of destroy) </w:t>
-      </w:r>
-      <w:r>
-        <w:rPr>
-          <w:b w:val="false"/>
-          <w:bCs w:val="false"/>
-        </w:rPr>
-        <w:t>in de DynamoDB-tabel: zie je waar (en hoe) je locking en state files worden opgeslagen?</w:t>
+        <w:t>directory en start daar opnieuw terraform om te zien of dit goed werkt. Tijdens de init zie je dat hij vanaf nu s3 gebruikt als backend. Voer na de apply ook een destroy uit.</w:t>
+      </w:r>
+    </w:p>
+    <w:p>
+      <w:pPr>
+        <w:pStyle w:val="Standard"/>
+        <w:rPr>
+          <w:b w:val="false"/>
+          <w:b w:val="false"/>
+          <w:bCs w:val="false"/>
+        </w:rPr>
+      </w:pPr>
+      <w:r>
+        <w:rPr>
+          <w:b w:val="false"/>
+          <w:bCs w:val="false"/>
+        </w:rPr>
+      </w:r>
+    </w:p>
+    <w:p>
+      <w:pPr>
+        <w:pStyle w:val="Standard"/>
+        <w:rPr>
+          <w:b w:val="false"/>
+          <w:b w:val="false"/>
+          <w:bCs w:val="false"/>
+        </w:rPr>
+      </w:pPr>
+      <w:r>
+        <w:rPr>
+          <w:b w:val="false"/>
+          <w:bCs w:val="false"/>
+        </w:rPr>
+        <w:t>Kijk daarna in de s3-bucket en (zowel tijdens als na de apply of destroy) in de DynamoDB-tabel: zie je waar (en hoe) je locking en state files worden opgeslagen?</w:t>
       </w:r>
     </w:p>
     <w:p>
@@ -5304,21 +5424,7 @@
           <w:b w:val="false"/>
           <w:bCs w:val="false"/>
         </w:rPr>
-        <w:t xml:space="preserve">Klik na het aanmaken van de build 2x op een oranje “Start build” button, volg de log met Tail logs en controleer </w:t>
-      </w:r>
-      <w:r>
-        <w:rPr>
-          <w:b w:val="false"/>
-          <w:bCs w:val="false"/>
-        </w:rPr>
-        <w:t xml:space="preserve">na afloop van de build </w:t>
-      </w:r>
-      <w:r>
-        <w:rPr>
-          <w:b w:val="false"/>
-          <w:bCs w:val="false"/>
-        </w:rPr>
-        <w:t xml:space="preserve">dat de </w:t>
+        <w:t xml:space="preserve">Klik na het aanmaken van de build 2x op een oranje “Start build” button, volg de log met Tail logs en controleer na afloop van de build dat de </w:t>
       </w:r>
       <w:r>
         <w:rPr>
@@ -5387,7 +5493,7 @@
           <w:bCs w:val="false"/>
           <w:u w:val="none"/>
         </w:rPr>
-        <w:t>Goede vraag. In het voorbeeld (zie link [3]) dat als basis diende voor deze SIG wordt gebruik gemaakt van een environment variabele TF_COMMAND, die apply kan zijn (voor de uitrol) en destroy (voor het verwijderen). De terraform plan en terraform apply commando’s worden dan samengetrokken tot het commando terraform apply. Het uiteindelijke commando wordt daarmee:</w:t>
+        <w:t>Goede vraag. In het voorbeeld (zie link [3]) dat als basis diende voor deze SIG wordt gebruik gemaakt van een environment variabele TF_COMMAND, die apply kan zijn (voor de uitrol) en destroy (voor het verwijderen). Het uiteindelijke commando wordt daarmee:</w:t>
       </w:r>
     </w:p>
     <w:p>
@@ -5619,31 +5725,7 @@
           <w:bCs w:val="false"/>
           <w:u w:val="none"/>
         </w:rPr>
-        <w:t xml:space="preserve">Mocht je ooit nog applicaties op een VM of containers willen uitrollen, kijk dan naar CodeDeploy. Het kan ook gebruikt worden voor Lambda functies, maar niet in combinatie met andere AWS objecten. Vanavond doen we verder niets met CodeDeploy, </w:t>
-      </w:r>
-      <w:r>
-        <w:rPr>
-          <w:b w:val="false"/>
-          <w:bCs w:val="false"/>
-          <w:u w:val="none"/>
-        </w:rPr>
-        <w:t>maar je hebt wel voldoende rechten om in CodeDeploy rond te klikken</w:t>
-      </w:r>
-      <w:r>
-        <w:rPr>
-          <w:b w:val="false"/>
-          <w:bCs w:val="false"/>
-          <w:u w:val="none"/>
-        </w:rPr>
-        <w:t xml:space="preserve">. </w:t>
-      </w:r>
-      <w:r>
-        <w:rPr>
-          <w:b w:val="false"/>
-          <w:bCs w:val="false"/>
-          <w:u w:val="none"/>
-        </w:rPr>
-        <w:t xml:space="preserve">CodeDeploy werkt met een soortgelijk bestand als de buildspec.yml om acties uit te voeren, bij CodeDeploy heet het bestand appspec.yml. </w:t>
+        <w:t xml:space="preserve">Mocht je ooit nog applicaties op een VM of containers willen uitrollen, kijk dan naar CodeDeploy. Het kan ook gebruikt worden voor Lambda functies, maar niet in combinatie met andere AWS objecten. Vanavond doen we verder niets met CodeDeploy, maar je hebt wel voldoende rechten om in CodeDeploy rond te klikken. CodeDeploy werkt met een soortgelijk bestand als de buildspec.yml om acties uit te voeren, bij CodeDeploy heet het bestand appspec.yml. </w:t>
       </w:r>
     </w:p>
     <w:p>
@@ -5944,47 +6026,77 @@
         </w:rPr>
       </w:pPr>
       <w:r>
-        <w:rPr/>
-      </w:r>
-    </w:p>
-    <w:p>
-      <w:pPr>
-        <w:pStyle w:val="Standard"/>
-        <w:rPr>
-          <w:rFonts w:eastAsia="NSimSun" w:cs="Arial"/>
-          <w:b w:val="false"/>
-          <w:b w:val="false"/>
-          <w:bCs w:val="false"/>
-          <w:color w:val="auto"/>
-          <w:kern w:val="2"/>
-          <w:sz w:val="24"/>
-          <w:szCs w:val="24"/>
-          <w:u w:val="none"/>
-          <w:lang w:val="nl-NL" w:eastAsia="zh-CN" w:bidi="hi-IN"/>
-        </w:rPr>
-      </w:pPr>
-      <w:r>
-        <w:rPr/>
-      </w:r>
-    </w:p>
-    <w:p>
-      <w:pPr>
-        <w:pStyle w:val="Standard"/>
-        <w:rPr>
-          <w:rFonts w:eastAsia="NSimSun" w:cs="Arial"/>
-          <w:b w:val="false"/>
-          <w:b w:val="false"/>
-          <w:bCs w:val="false"/>
-          <w:color w:val="auto"/>
-          <w:kern w:val="2"/>
-          <w:sz w:val="24"/>
-          <w:szCs w:val="24"/>
-          <w:u w:val="none"/>
-          <w:lang w:val="nl-NL" w:eastAsia="zh-CN" w:bidi="hi-IN"/>
-        </w:rPr>
-      </w:pPr>
-      <w:r>
-        <w:rPr/>
+        <w:rPr>
+          <w:rFonts w:eastAsia="NSimSun" w:cs="Arial"/>
+          <w:b w:val="false"/>
+          <w:bCs w:val="false"/>
+          <w:color w:val="auto"/>
+          <w:kern w:val="2"/>
+          <w:sz w:val="24"/>
+          <w:szCs w:val="24"/>
+          <w:u w:val="none"/>
+          <w:lang w:val="nl-NL" w:eastAsia="zh-CN" w:bidi="hi-IN"/>
+        </w:rPr>
+      </w:r>
+    </w:p>
+    <w:p>
+      <w:pPr>
+        <w:pStyle w:val="Standard"/>
+        <w:rPr>
+          <w:rFonts w:eastAsia="NSimSun" w:cs="Arial"/>
+          <w:b w:val="false"/>
+          <w:b w:val="false"/>
+          <w:bCs w:val="false"/>
+          <w:color w:val="auto"/>
+          <w:kern w:val="2"/>
+          <w:sz w:val="24"/>
+          <w:szCs w:val="24"/>
+          <w:u w:val="none"/>
+          <w:lang w:val="nl-NL" w:eastAsia="zh-CN" w:bidi="hi-IN"/>
+        </w:rPr>
+      </w:pPr>
+      <w:r>
+        <w:rPr>
+          <w:rFonts w:eastAsia="NSimSun" w:cs="Arial"/>
+          <w:b w:val="false"/>
+          <w:bCs w:val="false"/>
+          <w:color w:val="auto"/>
+          <w:kern w:val="2"/>
+          <w:sz w:val="24"/>
+          <w:szCs w:val="24"/>
+          <w:u w:val="none"/>
+          <w:lang w:val="nl-NL" w:eastAsia="zh-CN" w:bidi="hi-IN"/>
+        </w:rPr>
+      </w:r>
+    </w:p>
+    <w:p>
+      <w:pPr>
+        <w:pStyle w:val="Standard"/>
+        <w:rPr>
+          <w:rFonts w:eastAsia="NSimSun" w:cs="Arial"/>
+          <w:b w:val="false"/>
+          <w:b w:val="false"/>
+          <w:bCs w:val="false"/>
+          <w:color w:val="auto"/>
+          <w:kern w:val="2"/>
+          <w:sz w:val="24"/>
+          <w:szCs w:val="24"/>
+          <w:u w:val="none"/>
+          <w:lang w:val="nl-NL" w:eastAsia="zh-CN" w:bidi="hi-IN"/>
+        </w:rPr>
+      </w:pPr>
+      <w:r>
+        <w:rPr>
+          <w:rFonts w:eastAsia="NSimSun" w:cs="Arial"/>
+          <w:b w:val="false"/>
+          <w:bCs w:val="false"/>
+          <w:color w:val="auto"/>
+          <w:kern w:val="2"/>
+          <w:sz w:val="24"/>
+          <w:szCs w:val="24"/>
+          <w:u w:val="none"/>
+          <w:lang w:val="nl-NL" w:eastAsia="zh-CN" w:bidi="hi-IN"/>
+        </w:rPr>
       </w:r>
     </w:p>
     <w:p>
@@ -7220,35 +7332,7 @@
           <w:u w:val="none"/>
           <w:lang w:val="nl-NL" w:eastAsia="zh-CN" w:bidi="hi-IN"/>
         </w:rPr>
-        <w:t xml:space="preserve"> . Hashicorp geeft wel een andere oplossing </w:t>
-      </w:r>
-      <w:r>
-        <w:rPr>
-          <w:rFonts w:eastAsia="NSimSun" w:cs="Arial"/>
-          <w:b w:val="false"/>
-          <w:bCs w:val="false"/>
-          <w:color w:val="auto"/>
-          <w:kern w:val="2"/>
-          <w:sz w:val="24"/>
-          <w:szCs w:val="24"/>
-          <w:u w:val="none"/>
-          <w:lang w:val="nl-NL" w:eastAsia="zh-CN" w:bidi="hi-IN"/>
-        </w:rPr>
-        <w:t>(link [4])</w:t>
-      </w:r>
-      <w:r>
-        <w:rPr>
-          <w:rFonts w:eastAsia="NSimSun" w:cs="Arial"/>
-          <w:b w:val="false"/>
-          <w:bCs w:val="false"/>
-          <w:color w:val="auto"/>
-          <w:kern w:val="2"/>
-          <w:sz w:val="24"/>
-          <w:szCs w:val="24"/>
-          <w:u w:val="none"/>
-          <w:lang w:val="nl-NL" w:eastAsia="zh-CN" w:bidi="hi-IN"/>
-        </w:rPr>
-        <w:t xml:space="preserve">: we kunnen een </w:t>
+        <w:t xml:space="preserve"> . Hashicorp geeft wel een andere oplossing (link [4]): we kunnen een </w:t>
       </w:r>
       <w:r>
         <w:rPr>
@@ -7326,35 +7410,7 @@
           <w:u w:val="none"/>
           <w:lang w:val="nl-NL" w:eastAsia="zh-CN" w:bidi="hi-IN"/>
         </w:rPr>
-        <w:t xml:space="preserve">Voor we dit gaan proberen moeten we eerst een destroy van de huidige omgeving uitvoeren: we gaan straks namelijk gebruik maken van een andere S3 directory. Wijzig de TF_COMMAND parameter in destroy en start een build van je huidige repository. Controleer dat er geen API Gateway met jouw user-id meer is en gooi daarna in de s3 bucket de terraform.state file van jouw </w:t>
-      </w:r>
-      <w:r>
-        <w:rPr>
-          <w:rFonts w:eastAsia="NSimSun" w:cs="Arial"/>
-          <w:b w:val="false"/>
-          <w:bCs w:val="false"/>
-          <w:color w:val="auto"/>
-          <w:kern w:val="2"/>
-          <w:sz w:val="24"/>
-          <w:szCs w:val="24"/>
-          <w:u w:val="none"/>
-          <w:lang w:val="nl-NL" w:eastAsia="zh-CN" w:bidi="hi-IN"/>
-        </w:rPr>
-        <w:t xml:space="preserve">eigen </w:t>
-      </w:r>
-      <w:r>
-        <w:rPr>
-          <w:rFonts w:eastAsia="NSimSun" w:cs="Arial"/>
-          <w:b w:val="false"/>
-          <w:bCs w:val="false"/>
-          <w:color w:val="auto"/>
-          <w:kern w:val="2"/>
-          <w:sz w:val="24"/>
-          <w:szCs w:val="24"/>
-          <w:u w:val="none"/>
-          <w:lang w:val="nl-NL" w:eastAsia="zh-CN" w:bidi="hi-IN"/>
-        </w:rPr>
-        <w:t xml:space="preserve">user weg. Verwijder in DynamoDB ook alle records uit de tabel met jouw user-id. </w:t>
+        <w:t xml:space="preserve">Voor we dit gaan proberen moeten we eerst een destroy van de huidige omgeving uitvoeren: we gaan straks namelijk gebruik maken van een andere S3 directory. Wijzig de TF_COMMAND parameter in destroy en start een build van je huidige repository. Controleer dat er geen API Gateway met jouw user-id meer is en gooi daarna in de s3 bucket de terraform.state file van jouw eigen user weg. Verwijder in DynamoDB ook alle records uit de tabel met jouw user-id. </w:t>
       </w:r>
       <w:r>
         <w:rPr>
@@ -7680,7 +7736,39 @@
           <w:u w:val="none"/>
           <w:lang w:val="nl-NL" w:eastAsia="zh-CN" w:bidi="hi-IN"/>
         </w:rPr>
-        <w:t>Maak nu een versie 3 aan (zowel in de terraform_sig.tf als in de terraform_s3_directory.cfg) en voer de wijzigingen door in codecommit (via git). Controleer met een curl vanaf je VM dat beide versies werken.</w:t>
+        <w:t xml:space="preserve">Maak nu een versie 3 aan (zowel in de terraform_sig.tf als in de terraform_s3_directory.cfg) en voer de wijzigingen door in codecommit (via git). Controleer met een curl vanaf je VM dat beide versies </w:t>
+      </w:r>
+      <w:r>
+        <w:rPr>
+          <w:rFonts w:eastAsia="NSimSun" w:cs="Arial"/>
+          <w:b w:val="false"/>
+          <w:bCs w:val="false"/>
+          <w:strike w:val="false"/>
+          <w:dstrike w:val="false"/>
+          <w:color w:val="auto"/>
+          <w:kern w:val="2"/>
+          <w:sz w:val="24"/>
+          <w:szCs w:val="24"/>
+          <w:u w:val="none"/>
+          <w:lang w:val="nl-NL" w:eastAsia="zh-CN" w:bidi="hi-IN"/>
+        </w:rPr>
+        <w:t xml:space="preserve">parallel </w:t>
+      </w:r>
+      <w:r>
+        <w:rPr>
+          <w:rFonts w:eastAsia="NSimSun" w:cs="Arial"/>
+          <w:b w:val="false"/>
+          <w:bCs w:val="false"/>
+          <w:strike w:val="false"/>
+          <w:dstrike w:val="false"/>
+          <w:color w:val="auto"/>
+          <w:kern w:val="2"/>
+          <w:sz w:val="24"/>
+          <w:szCs w:val="24"/>
+          <w:u w:val="none"/>
+          <w:lang w:val="nl-NL" w:eastAsia="zh-CN" w:bidi="hi-IN"/>
+        </w:rPr>
+        <w:t>werken.</w:t>
       </w:r>
     </w:p>
     <w:p>
@@ -7775,7 +7863,83 @@
           <w:u w:val="none"/>
           <w:lang w:val="nl-NL" w:eastAsia="zh-CN" w:bidi="hi-IN"/>
         </w:rPr>
-        <w:t xml:space="preserve">terraform_s3_directory.cfg de versie terug te draaien naar versie 2, TF_COMMAND om te zetten naar destroy en daarna de code in te checken. Je krijgt dan allerlei ruis in je repository die je liever niet hebt. Er is een betere oplossing: als je een vrijwel lege terraform file maakt in een nieuwe repository, waarbij je het versienummer en de link naar de s3 bestanden gebruikt om aan te geven wat er weggegooid moet worden. Laten we een nieuwe repository maken: </w:t>
+        <w:t xml:space="preserve">terraform_s3_directory.cfg de versie terug te draaien naar versie 2, TF_COMMAND om te zetten naar destroy en daarna de code in te checken: </w:t>
+      </w:r>
+      <w:r>
+        <w:rPr>
+          <w:rFonts w:eastAsia="NSimSun" w:cs="Arial"/>
+          <w:b w:val="false"/>
+          <w:bCs w:val="false"/>
+          <w:strike w:val="false"/>
+          <w:dstrike w:val="false"/>
+          <w:color w:val="auto"/>
+          <w:kern w:val="2"/>
+          <w:sz w:val="24"/>
+          <w:szCs w:val="24"/>
+          <w:u w:val="none"/>
+          <w:lang w:val="nl-NL" w:eastAsia="zh-CN" w:bidi="hi-IN"/>
+        </w:rPr>
+        <w:t>de kans op fouten bij het opnieuw naar versie 3 gaan is best groot</w:t>
+      </w:r>
+      <w:r>
+        <w:rPr>
+          <w:rFonts w:eastAsia="NSimSun" w:cs="Arial"/>
+          <w:b w:val="false"/>
+          <w:bCs w:val="false"/>
+          <w:strike w:val="false"/>
+          <w:dstrike w:val="false"/>
+          <w:color w:val="auto"/>
+          <w:kern w:val="2"/>
+          <w:sz w:val="24"/>
+          <w:szCs w:val="24"/>
+          <w:u w:val="none"/>
+          <w:lang w:val="nl-NL" w:eastAsia="zh-CN" w:bidi="hi-IN"/>
+        </w:rPr>
+        <w:t xml:space="preserve">. </w:t>
+      </w:r>
+    </w:p>
+    <w:p>
+      <w:pPr>
+        <w:pStyle w:val="Standard"/>
+        <w:rPr>
+          <w:rFonts w:eastAsia="NSimSun" w:cs="Arial"/>
+          <w:b w:val="false"/>
+          <w:b w:val="false"/>
+          <w:bCs w:val="false"/>
+          <w:strike w:val="false"/>
+          <w:dstrike w:val="false"/>
+          <w:color w:val="auto"/>
+          <w:kern w:val="2"/>
+          <w:sz w:val="24"/>
+          <w:szCs w:val="24"/>
+          <w:u w:val="none"/>
+          <w:lang w:val="nl-NL" w:eastAsia="zh-CN" w:bidi="hi-IN"/>
+        </w:rPr>
+      </w:pPr>
+      <w:r>
+        <w:rPr/>
+      </w:r>
+    </w:p>
+    <w:p>
+      <w:pPr>
+        <w:pStyle w:val="Standard"/>
+        <w:rPr/>
+      </w:pPr>
+      <w:r>
+        <w:rPr>
+          <w:rFonts w:eastAsia="NSimSun" w:cs="Arial"/>
+          <w:b w:val="false"/>
+          <w:bCs w:val="false"/>
+          <w:strike w:val="false"/>
+          <w:dstrike w:val="false"/>
+          <w:color w:val="auto"/>
+          <w:kern w:val="2"/>
+          <w:sz w:val="24"/>
+          <w:szCs w:val="24"/>
+          <w:u w:val="none"/>
+          <w:lang w:val="nl-NL" w:eastAsia="zh-CN" w:bidi="hi-IN"/>
+        </w:rPr>
+        <w:t xml:space="preserve">Er is een betere oplossing: als je een vrijwel lege terraform file maakt in een nieuwe repository, waarbij je het versienummer en de link naar de s3 bestanden gebruikt om aan te geven wat er weggegooid moet worden. Laten we een nieuwe repository maken: </w:t>
       </w:r>
       <w:r>
         <w:rPr>
@@ -8253,7 +8417,39 @@
           <w:u w:val="none"/>
           <w:lang w:val="nl-NL" w:eastAsia="zh-CN" w:bidi="hi-IN"/>
         </w:rPr>
-        <w:t>Voeg een file terraform_sig.tf toe met de variabelen en de providers (aangenomen dat je versie 2 wilt verwijderen – gebruik je eigen terraform_sig.tf file uit de AMIS1-repo repository als basis):</w:t>
+        <w:t xml:space="preserve">Voeg een file terraform_sig.tf toe met de variabelen en de providers (aangenomen dat je versie 2 wilt verwijderen – gebruik je eigen terraform_sig.tf file uit de </w:t>
+      </w:r>
+      <w:r>
+        <w:rPr>
+          <w:rFonts w:eastAsia="NSimSun" w:cs="Arial"/>
+          <w:b w:val="false"/>
+          <w:bCs w:val="false"/>
+          <w:strike w:val="false"/>
+          <w:dstrike w:val="false"/>
+          <w:color w:val="C9211E"/>
+          <w:kern w:val="2"/>
+          <w:sz w:val="24"/>
+          <w:szCs w:val="24"/>
+          <w:u w:val="none"/>
+          <w:lang w:val="nl-NL" w:eastAsia="zh-CN" w:bidi="hi-IN"/>
+        </w:rPr>
+        <w:t>AMIS1</w:t>
+      </w:r>
+      <w:r>
+        <w:rPr>
+          <w:rFonts w:eastAsia="NSimSun" w:cs="Arial"/>
+          <w:b w:val="false"/>
+          <w:bCs w:val="false"/>
+          <w:strike w:val="false"/>
+          <w:dstrike w:val="false"/>
+          <w:color w:val="auto"/>
+          <w:kern w:val="2"/>
+          <w:sz w:val="24"/>
+          <w:szCs w:val="24"/>
+          <w:u w:val="none"/>
+          <w:lang w:val="nl-NL" w:eastAsia="zh-CN" w:bidi="hi-IN"/>
+        </w:rPr>
+        <w:t>-repo repository als basis):</w:t>
       </w:r>
     </w:p>
     <w:p>
@@ -9242,7 +9438,39 @@
           <w:u w:val="none"/>
           <w:lang w:val="nl-NL" w:eastAsia="zh-CN" w:bidi="hi-IN"/>
         </w:rPr>
-        <w:t xml:space="preserve">(en wijzig $TF_COMMAND in de AMIS1-repo eventueel in </w:t>
+        <w:t xml:space="preserve">(en wijzig $TF_COMMAND in de </w:t>
+      </w:r>
+      <w:r>
+        <w:rPr>
+          <w:rFonts w:eastAsia="NSimSun" w:cs="Arial"/>
+          <w:b w:val="false"/>
+          <w:bCs w:val="false"/>
+          <w:strike w:val="false"/>
+          <w:dstrike w:val="false"/>
+          <w:color w:val="C9211E"/>
+          <w:kern w:val="2"/>
+          <w:sz w:val="24"/>
+          <w:szCs w:val="24"/>
+          <w:u w:val="none"/>
+          <w:lang w:val="nl-NL" w:eastAsia="zh-CN" w:bidi="hi-IN"/>
+        </w:rPr>
+        <w:t>AMIS1</w:t>
+      </w:r>
+      <w:r>
+        <w:rPr>
+          <w:rFonts w:eastAsia="NSimSun" w:cs="Arial"/>
+          <w:b w:val="false"/>
+          <w:bCs w:val="false"/>
+          <w:strike w:val="false"/>
+          <w:dstrike w:val="false"/>
+          <w:color w:val="auto"/>
+          <w:kern w:val="2"/>
+          <w:sz w:val="24"/>
+          <w:szCs w:val="24"/>
+          <w:u w:val="none"/>
+          <w:lang w:val="nl-NL" w:eastAsia="zh-CN" w:bidi="hi-IN"/>
+        </w:rPr>
+        <w:t xml:space="preserve">-repo eventueel in </w:t>
       </w:r>
       <w:r>
         <w:rPr>
@@ -9274,15 +9502,11 @@
           <w:u w:val="none"/>
           <w:lang w:val="nl-NL" w:eastAsia="zh-CN" w:bidi="hi-IN"/>
         </w:rPr>
-        <w:t>– dit ga je later toch nooit meer aanpassen). Verwijder het aanmaken van de zip file.</w:t>
-      </w:r>
-    </w:p>
-    <w:p>
-      <w:pPr>
-        <w:pStyle w:val="Normal"/>
-        <w:rPr>
-          <w:rFonts w:ascii="Liberation Serif" w:hAnsi="Liberation Serif" w:eastAsia="NSimSun" w:cs="Arial"/>
-          <w:b w:val="false"/>
+        <w:t xml:space="preserve">– dit ga je later toch nooit meer aanpassen). Verwijder het aanmaken van de zip file </w:t>
+      </w:r>
+      <w:r>
+        <w:rPr>
+          <w:rFonts w:eastAsia="NSimSun" w:cs="Arial"/>
           <w:b w:val="false"/>
           <w:bCs w:val="false"/>
           <w:strike w:val="false"/>
@@ -9294,7 +9518,8 @@
           <w:u w:val="none"/>
           <w:lang w:val="nl-NL" w:eastAsia="zh-CN" w:bidi="hi-IN"/>
         </w:rPr>
-      </w:pPr>
+        <w:t>in de AMIS1-repo-destroy repository</w:t>
+      </w:r>
       <w:r>
         <w:rPr>
           <w:rFonts w:eastAsia="NSimSun" w:cs="Arial"/>
@@ -9309,6 +9534,7 @@
           <w:u w:val="none"/>
           <w:lang w:val="nl-NL" w:eastAsia="zh-CN" w:bidi="hi-IN"/>
         </w:rPr>
+        <w:t>.</w:t>
       </w:r>
     </w:p>
     <w:p>
@@ -9343,7 +9569,6 @@
           <w:u w:val="none"/>
           <w:lang w:val="nl-NL" w:eastAsia="zh-CN" w:bidi="hi-IN"/>
         </w:rPr>
-        <w:t>Voeg deze repo toe aan CodeBuild (zie eerdere stappen) en eventueel ook aan codepipeline (hoewel… zou je dat voor het verwijderen wel doen?).</w:t>
       </w:r>
     </w:p>
     <w:p>
@@ -9378,16 +9603,15 @@
           <w:u w:val="none"/>
           <w:lang w:val="nl-NL" w:eastAsia="zh-CN" w:bidi="hi-IN"/>
         </w:rPr>
+        <w:t>Voeg deze repo toe aan CodeBuild (zie eerdere stappen) en eventueel ook aan codepipeline (hoewel… zou je dat voor het verwijderen wel doen?).</w:t>
       </w:r>
     </w:p>
     <w:p>
       <w:pPr>
         <w:pStyle w:val="Normal"/>
-        <w:rPr/>
-      </w:pPr>
-      <w:r>
-        <w:rPr>
-          <w:rFonts w:eastAsia="NSimSun" w:cs="Arial"/>
+        <w:rPr>
+          <w:rFonts w:ascii="Liberation Serif" w:hAnsi="Liberation Serif" w:eastAsia="NSimSun" w:cs="Arial"/>
+          <w:b w:val="false"/>
           <w:b w:val="false"/>
           <w:bCs w:val="false"/>
           <w:strike w:val="false"/>
@@ -9399,15 +9623,10 @@
           <w:u w:val="none"/>
           <w:lang w:val="nl-NL" w:eastAsia="zh-CN" w:bidi="hi-IN"/>
         </w:rPr>
-        <w:t>Gebruik vanaf nu AMIS1-repo voor het toevoegen van nieuwe functionaliteit/versies/stappen en gebruik AMIS1-repo-destroy voor het verwijderen van oude versies.</w:t>
-      </w:r>
-    </w:p>
-    <w:p>
-      <w:pPr>
-        <w:pStyle w:val="Normal"/>
-        <w:rPr>
-          <w:rFonts w:eastAsia="NSimSun" w:cs="Arial"/>
-          <w:b w:val="false"/>
+      </w:pPr>
+      <w:r>
+        <w:rPr>
+          <w:rFonts w:eastAsia="NSimSun" w:cs="Arial"/>
           <w:b w:val="false"/>
           <w:bCs w:val="false"/>
           <w:strike w:val="false"/>
@@ -9419,6 +9638,12 @@
           <w:u w:val="none"/>
           <w:lang w:val="nl-NL" w:eastAsia="zh-CN" w:bidi="hi-IN"/>
         </w:rPr>
+      </w:r>
+    </w:p>
+    <w:p>
+      <w:pPr>
+        <w:pStyle w:val="Normal"/>
+        <w:rPr/>
       </w:pPr>
       <w:r>
         <w:rPr>
@@ -9434,13 +9659,8 @@
           <w:u w:val="none"/>
           <w:lang w:val="nl-NL" w:eastAsia="zh-CN" w:bidi="hi-IN"/>
         </w:rPr>
-      </w:r>
-    </w:p>
-    <w:p>
-      <w:pPr>
-        <w:pStyle w:val="Normal"/>
-        <w:rPr/>
-      </w:pPr>
+        <w:t xml:space="preserve">Gebruik vanaf nu </w:t>
+      </w:r>
       <w:r>
         <w:rPr>
           <w:rFonts w:eastAsia="NSimSun" w:cs="Arial"/>
@@ -9448,22 +9668,18 @@
           <w:bCs w:val="false"/>
           <w:strike w:val="false"/>
           <w:dstrike w:val="false"/>
-          <w:color w:val="auto"/>
-          <w:kern w:val="2"/>
-          <w:sz w:val="24"/>
-          <w:szCs w:val="24"/>
-          <w:u w:val="none"/>
-          <w:lang w:val="nl-NL" w:eastAsia="zh-CN" w:bidi="hi-IN"/>
-        </w:rPr>
-        <w:t>Gooi na afloop al je versies weg via de AMIS-repo-destroy repository.</w:t>
-      </w:r>
-    </w:p>
-    <w:p>
-      <w:pPr>
-        <w:pStyle w:val="Standard"/>
-        <w:rPr>
-          <w:rFonts w:ascii="Liberation Serif" w:hAnsi="Liberation Serif" w:eastAsia="NSimSun" w:cs="Arial"/>
-          <w:b w:val="false"/>
+          <w:color w:val="C9211E"/>
+          <w:kern w:val="2"/>
+          <w:sz w:val="24"/>
+          <w:szCs w:val="24"/>
+          <w:u w:val="none"/>
+          <w:lang w:val="nl-NL" w:eastAsia="zh-CN" w:bidi="hi-IN"/>
+        </w:rPr>
+        <w:t>AMIS1</w:t>
+      </w:r>
+      <w:r>
+        <w:rPr>
+          <w:rFonts w:eastAsia="NSimSun" w:cs="Arial"/>
           <w:b w:val="false"/>
           <w:bCs w:val="false"/>
           <w:strike w:val="false"/>
@@ -9475,7 +9691,8 @@
           <w:u w:val="none"/>
           <w:lang w:val="nl-NL" w:eastAsia="zh-CN" w:bidi="hi-IN"/>
         </w:rPr>
-      </w:pPr>
+        <w:t xml:space="preserve">-repo voor het toevoegen van nieuwe functionaliteit/versies/stappen en gebruik </w:t>
+      </w:r>
       <w:r>
         <w:rPr>
           <w:rFonts w:eastAsia="NSimSun" w:cs="Arial"/>
@@ -9483,22 +9700,15 @@
           <w:bCs w:val="false"/>
           <w:strike w:val="false"/>
           <w:dstrike w:val="false"/>
-          <w:color w:val="auto"/>
-          <w:kern w:val="2"/>
-          <w:sz w:val="24"/>
-          <w:szCs w:val="24"/>
-          <w:u w:val="none"/>
-          <w:lang w:val="nl-NL" w:eastAsia="zh-CN" w:bidi="hi-IN"/>
-        </w:rPr>
-      </w:r>
-    </w:p>
-    <w:p>
-      <w:pPr>
-        <w:pStyle w:val="Standard"/>
-        <w:rPr>
-          <w:u w:val="single"/>
-        </w:rPr>
-      </w:pPr>
+          <w:color w:val="C9211E"/>
+          <w:kern w:val="2"/>
+          <w:sz w:val="24"/>
+          <w:szCs w:val="24"/>
+          <w:u w:val="none"/>
+          <w:lang w:val="nl-NL" w:eastAsia="zh-CN" w:bidi="hi-IN"/>
+        </w:rPr>
+        <w:t>AMIS1</w:t>
+      </w:r>
       <w:r>
         <w:rPr>
           <w:rFonts w:eastAsia="NSimSun" w:cs="Arial"/>
@@ -9510,7 +9720,169 @@
           <w:kern w:val="2"/>
           <w:sz w:val="24"/>
           <w:szCs w:val="24"/>
+          <w:u w:val="none"/>
+          <w:lang w:val="nl-NL" w:eastAsia="zh-CN" w:bidi="hi-IN"/>
+        </w:rPr>
+        <w:t>-repo-destroy voor het verwijderen van oude versies.</w:t>
+      </w:r>
+    </w:p>
+    <w:p>
+      <w:pPr>
+        <w:pStyle w:val="Normal"/>
+        <w:rPr>
+          <w:rFonts w:eastAsia="NSimSun" w:cs="Arial"/>
+          <w:b w:val="false"/>
+          <w:b w:val="false"/>
+          <w:bCs w:val="false"/>
+          <w:strike w:val="false"/>
+          <w:dstrike w:val="false"/>
+          <w:color w:val="auto"/>
+          <w:kern w:val="2"/>
+          <w:sz w:val="24"/>
+          <w:szCs w:val="24"/>
+          <w:u w:val="none"/>
+          <w:lang w:val="nl-NL" w:eastAsia="zh-CN" w:bidi="hi-IN"/>
+        </w:rPr>
+      </w:pPr>
+      <w:r>
+        <w:rPr>
+          <w:rFonts w:eastAsia="NSimSun" w:cs="Arial"/>
+          <w:b w:val="false"/>
+          <w:bCs w:val="false"/>
+          <w:strike w:val="false"/>
+          <w:dstrike w:val="false"/>
+          <w:color w:val="auto"/>
+          <w:kern w:val="2"/>
+          <w:sz w:val="24"/>
+          <w:szCs w:val="24"/>
+          <w:u w:val="none"/>
+          <w:lang w:val="nl-NL" w:eastAsia="zh-CN" w:bidi="hi-IN"/>
+        </w:rPr>
+      </w:r>
+    </w:p>
+    <w:p>
+      <w:pPr>
+        <w:pStyle w:val="Normal"/>
+        <w:rPr/>
+      </w:pPr>
+      <w:r>
+        <w:rPr>
+          <w:rFonts w:eastAsia="NSimSun" w:cs="Arial"/>
+          <w:b w:val="false"/>
+          <w:bCs w:val="false"/>
+          <w:strike w:val="false"/>
+          <w:dstrike w:val="false"/>
+          <w:color w:val="auto"/>
+          <w:kern w:val="2"/>
+          <w:sz w:val="24"/>
+          <w:szCs w:val="24"/>
+          <w:u w:val="none"/>
+          <w:lang w:val="nl-NL" w:eastAsia="zh-CN" w:bidi="hi-IN"/>
+        </w:rPr>
+        <w:t xml:space="preserve">Gooi na afloop al je versies weg via de </w:t>
+      </w:r>
+      <w:r>
+        <w:rPr>
+          <w:rFonts w:eastAsia="NSimSun" w:cs="Arial"/>
+          <w:b w:val="false"/>
+          <w:bCs w:val="false"/>
+          <w:strike w:val="false"/>
+          <w:dstrike w:val="false"/>
+          <w:color w:val="C9211E"/>
+          <w:kern w:val="2"/>
+          <w:sz w:val="24"/>
+          <w:szCs w:val="24"/>
+          <w:u w:val="none"/>
+          <w:lang w:val="nl-NL" w:eastAsia="zh-CN" w:bidi="hi-IN"/>
+        </w:rPr>
+        <w:t>AMIS</w:t>
+      </w:r>
+      <w:r>
+        <w:rPr>
+          <w:rFonts w:eastAsia="NSimSun" w:cs="Arial"/>
+          <w:b w:val="false"/>
+          <w:bCs w:val="false"/>
+          <w:strike w:val="false"/>
+          <w:dstrike w:val="false"/>
+          <w:color w:val="C9211E"/>
+          <w:kern w:val="2"/>
+          <w:sz w:val="24"/>
+          <w:szCs w:val="24"/>
+          <w:u w:val="none"/>
+          <w:lang w:val="nl-NL" w:eastAsia="zh-CN" w:bidi="hi-IN"/>
+        </w:rPr>
+        <w:t>1</w:t>
+      </w:r>
+      <w:r>
+        <w:rPr>
+          <w:rFonts w:eastAsia="NSimSun" w:cs="Arial"/>
+          <w:b w:val="false"/>
+          <w:bCs w:val="false"/>
+          <w:strike w:val="false"/>
+          <w:dstrike w:val="false"/>
+          <w:color w:val="auto"/>
+          <w:kern w:val="2"/>
+          <w:sz w:val="24"/>
+          <w:szCs w:val="24"/>
+          <w:u w:val="none"/>
+          <w:lang w:val="nl-NL" w:eastAsia="zh-CN" w:bidi="hi-IN"/>
+        </w:rPr>
+        <w:t>-repo-destroy repository.</w:t>
+      </w:r>
+    </w:p>
+    <w:p>
+      <w:pPr>
+        <w:pStyle w:val="Standard"/>
+        <w:rPr>
+          <w:rFonts w:ascii="Liberation Serif" w:hAnsi="Liberation Serif" w:eastAsia="NSimSun" w:cs="Arial"/>
+          <w:b w:val="false"/>
+          <w:b w:val="false"/>
+          <w:bCs w:val="false"/>
+          <w:strike w:val="false"/>
+          <w:dstrike w:val="false"/>
+          <w:color w:val="auto"/>
+          <w:kern w:val="2"/>
+          <w:sz w:val="24"/>
+          <w:szCs w:val="24"/>
+          <w:u w:val="none"/>
+          <w:lang w:val="nl-NL" w:eastAsia="zh-CN" w:bidi="hi-IN"/>
+        </w:rPr>
+      </w:pPr>
+      <w:r>
+        <w:rPr>
+          <w:rFonts w:eastAsia="NSimSun" w:cs="Arial"/>
+          <w:b w:val="false"/>
+          <w:bCs w:val="false"/>
+          <w:strike w:val="false"/>
+          <w:dstrike w:val="false"/>
+          <w:color w:val="auto"/>
+          <w:kern w:val="2"/>
+          <w:sz w:val="24"/>
+          <w:szCs w:val="24"/>
+          <w:u w:val="none"/>
+          <w:lang w:val="nl-NL" w:eastAsia="zh-CN" w:bidi="hi-IN"/>
+        </w:rPr>
+      </w:r>
+    </w:p>
+    <w:p>
+      <w:pPr>
+        <w:pStyle w:val="Standard"/>
+        <w:rPr>
           <w:u w:val="single"/>
+        </w:rPr>
+      </w:pPr>
+      <w:r>
+        <w:rPr>
+          <w:rFonts w:eastAsia="NSimSun" w:cs="Arial"/>
+          <w:b w:val="false"/>
+          <w:bCs w:val="false"/>
+          <w:strike w:val="false"/>
+          <w:dstrike w:val="false"/>
+          <w:color w:val="auto"/>
+          <w:kern w:val="2"/>
+          <w:sz w:val="24"/>
+          <w:szCs w:val="24"/>
+          <w:u w:val="single"/>
           <w:lang w:val="nl-NL" w:eastAsia="zh-CN" w:bidi="hi-IN"/>
         </w:rPr>
         <w:t>Laatste overwegingen...</w:t>
@@ -9555,7 +9927,15 @@
       </w:r>
       <w:r>
         <w:rPr/>
-        <w:t xml:space="preserve">naast elkaar te laten draaien en via blue/green deployment geleidelijk over te gaan van versie 2 naar versie 3. Als je in Route53 een weighted DNS entry aanmaakt die verwijst naar een van de versies (zowel als CNAME als als A-record met AWS-ALIAS), dan lukt dat prima. Zodra je hem gaat gebruiken dan gaat het mis, je krijgt dan foutmeldingen. </w:t>
+        <w:t xml:space="preserve">naast elkaar te laten draaien en via blue/green deployment geleidelijk over te gaan van versie 2 naar versie 3. Als je in Route53 een weighted DNS entry aanmaakt die verwijst naar een van de versies (zowel als CNAME als als A-record met AWS-ALIAS), dan lukt dat prima. Zodra je hem gaat gebruiken dan gaat het mis, je krijgt dan foutmeldingen </w:t>
+      </w:r>
+      <w:r>
+        <w:rPr/>
+        <w:t>bij een van de twee versies</w:t>
+      </w:r>
+      <w:r>
+        <w:rPr/>
+        <w:t xml:space="preserve">. </w:t>
       </w:r>
     </w:p>
     <w:p>
@@ -9578,15 +9958,7 @@
       </w:pPr>
       <w:r>
         <w:rPr/>
-        <w:t xml:space="preserve">Dat komt, doordat de naam van het </w:t>
-      </w:r>
-      <w:r>
-        <w:rPr/>
-        <w:t xml:space="preserve">A-record in het </w:t>
-      </w:r>
-      <w:r>
-        <w:rPr/>
-        <w:t xml:space="preserve">domein ook aanwezig moet zijn in de API Gateway, en die naam alleen naar versie 2 -of- versie 3 kan wijzen (maar niet naar beide). Wat wel kan, is om met weighted policies naar 2 verschillende regio’s te wijzen en de ene versie in de ene regio te laten draaien en de andere versie in een andere regio. Je hebt dan echter ook twee repositories nodig (die zijn regio afhankelijk). </w:t>
+        <w:t xml:space="preserve">Dat komt, doordat de naam van het A-record in het domein ook aanwezig moet zijn in de API Gateway, en die naam alleen naar versie 2 -of- versie 3 kan wijzen (maar niet naar beide). Wat wel kan, is om met weighted policies naar 2 verschillende regio’s te wijzen en de ene versie in de ene regio te laten draaien en de andere versie in een andere regio. Je hebt dan echter ook twee repositories nodig (die zijn regio afhankelijk). </w:t>
       </w:r>
     </w:p>
     <w:p>
@@ -9609,27 +9981,7 @@
       </w:pPr>
       <w:r>
         <w:rPr/>
-        <w:t xml:space="preserve">Tot dusver hebben we het versienummer zowel in de terraform_sig.tf file als in de terraform_s3_directory.cfg file bijgehouden. </w:t>
-      </w:r>
-      <w:r>
-        <w:rPr/>
-        <w:t xml:space="preserve">Het op 2 plekken bijhouden van het versienummer dat je wilt toevoegen/verwijderen is </w:t>
-      </w:r>
-      <w:r>
-        <w:rPr/>
-        <w:t xml:space="preserve">natuurlijk </w:t>
-      </w:r>
-      <w:r>
-        <w:rPr/>
-        <w:t xml:space="preserve">niet echt slim. Je kunt het jezelf makkelijker maken, door in de buildspec.yml nog drie regels toe te voegen </w:t>
-      </w:r>
-      <w:r>
-        <w:rPr/>
-        <w:t>om de cfg-file aan te laten maken op basis van de inhoud van de tf-file</w:t>
-      </w:r>
-      <w:r>
-        <w:rPr/>
-        <w:t>:</w:t>
+        <w:t>Tot dusver hebben we het versienummer zowel in de terraform_sig.tf file als in de terraform_s3_directory.cfg file bijgehouden. Het op 2 plekken bijhouden van het versienummer dat je wilt toevoegen/verwijderen is natuurlijk niet echt slim. Je kunt het jezelf makkelijker maken, door in de buildspec.yml nog drie regels toe te voegen om de cfg-file aan te laten maken op basis van de inhoud van de tf-file:</w:t>
       </w:r>
     </w:p>
     <w:p>
@@ -9749,23 +10101,7 @@
       </w:pPr>
       <w:r>
         <w:rPr/>
-        <w:t xml:space="preserve">Je kunt dan in de terraform_s3_directory.cfg </w:t>
-      </w:r>
-      <w:r>
-        <w:rPr/>
-        <w:t xml:space="preserve">in de repository nog </w:t>
-      </w:r>
-      <w:r>
-        <w:rPr/>
-        <w:t xml:space="preserve">tekst toevoegen waar </w:t>
-      </w:r>
-      <w:r>
-        <w:rPr/>
-        <w:t xml:space="preserve">en hoe </w:t>
-      </w:r>
-      <w:r>
-        <w:rPr/>
-        <w:t>deze in de buildspec voor gebruikt wordt.</w:t>
+        <w:t>Je kunt dan in de terraform_s3_directory.cfg in de repository nog tekst toevoegen waar en hoe deze in de buildspec voor gebruikt wordt.</w:t>
       </w:r>
     </w:p>
     <w:p>
@@ -11157,15 +11493,7 @@
       </w:pPr>
       <w:r>
         <w:rPr/>
-        <w:t>[</w:t>
-      </w:r>
-      <w:r>
-        <w:rPr/>
-        <w:t>4</w:t>
-      </w:r>
-      <w:r>
-        <w:rPr/>
-        <w:t xml:space="preserve">] </w:t>
+        <w:t xml:space="preserve">[4] </w:t>
       </w:r>
       <w:hyperlink r:id="rId17">
         <w:r>

</xml_diff>